<commit_message>
Finished CSCI 321 Lecture 3 Act2
</commit_message>
<xml_diff>
--- a/CSCI I, II, III/CSCI 3/Lecture 3/Activity3/Activity2/Lec3_Activity2.docx
+++ b/CSCI I, II, III/CSCI 3/Lecture 3/Activity3/Activity2/Lec3_Activity2.docx
@@ -231,66 +231,71 @@
       <w:pPr>
         <w:pStyle w:val="p1"/>
       </w:pPr>
-      <w:hyperlink r:id="rId5" w:history="1">
-        <w:r>
-          <w:rPr>
-            <w:rStyle w:val="Hyperlink"/>
-          </w:rPr>
-          <w:t>chrome-extension://oemmndcbldboiebfnladdacbdfmadadm/http://ocw.uc3m.es/ingenieria-informatica/algorithms-and-data-structures/exercises-sheet-n2-solution</w:t>
-        </w:r>
-      </w:hyperlink>
-    </w:p>
-    <w:p>
-      <w:pPr>
-        <w:pStyle w:val="p1"/>
-      </w:pPr>
-    </w:p>
-    <w:p>
-      <w:pPr>
-        <w:pStyle w:val="p1"/>
-      </w:pPr>
-      <w:hyperlink r:id="rId6" w:history="1">
-        <w:r>
-          <w:rPr>
-            <w:rStyle w:val="Hyperlink"/>
-          </w:rPr>
-          <w:t>https://www.chegg.com/homework-help/questions-and-answers/draw-binary-tree-representation-following-arithmetic-expression-5-2-2-1-2-9-7-2-1-8--draw--q32482756</w:t>
-        </w:r>
-      </w:hyperlink>
+    </w:p>
+    <w:p>
+      <w:pPr>
+        <w:pStyle w:val="p1"/>
+      </w:pPr>
+    </w:p>
+    <w:p>
+      <w:pPr>
+        <w:pStyle w:val="p1"/>
+        <w:rPr>
+          <w:sz w:val="24"/>
+          <w:szCs w:val="24"/>
+        </w:rPr>
+      </w:pPr>
+      <w:r>
+        <w:rPr>
+          <w:noProof/>
+          <w:sz w:val="24"/>
+          <w:szCs w:val="24"/>
+          <w:lang w:eastAsia="en-US"/>
+        </w:rPr>
+        <w:drawing>
+          <wp:inline distT="0" distB="0" distL="0" distR="0" wp14:anchorId="6BFC1E76" wp14:editId="7A5667D5">
+            <wp:extent cx="4064000" cy="3048000"/>
+            <wp:effectExtent l="0" t="6350" r="6350" b="6350"/>
+            <wp:docPr id="1" name="Picture 1"/>
+            <wp:cNvGraphicFramePr>
+              <a:graphicFrameLocks xmlns:a="http://schemas.openxmlformats.org/drawingml/2006/main" noChangeAspect="1"/>
+            </wp:cNvGraphicFramePr>
+            <a:graphic xmlns:a="http://schemas.openxmlformats.org/drawingml/2006/main">
+              <a:graphicData uri="http://schemas.openxmlformats.org/drawingml/2006/picture">
+                <pic:pic xmlns:pic="http://schemas.openxmlformats.org/drawingml/2006/picture">
+                  <pic:nvPicPr>
+                    <pic:cNvPr id="1" name="image1.jpeg"/>
+                    <pic:cNvPicPr/>
+                  </pic:nvPicPr>
+                  <pic:blipFill>
+                    <a:blip r:embed="rId5">
+                      <a:extLst>
+                        <a:ext uri="{28A0092B-C50C-407E-A947-70E740481C1C}">
+                          <a14:useLocalDpi xmlns:a14="http://schemas.microsoft.com/office/drawing/2010/main" val="0"/>
+                        </a:ext>
+                      </a:extLst>
+                    </a:blip>
+                    <a:stretch>
+                      <a:fillRect/>
+                    </a:stretch>
+                  </pic:blipFill>
+                  <pic:spPr>
+                    <a:xfrm rot="5400000">
+                      <a:off x="0" y="0"/>
+                      <a:ext cx="4064000" cy="3048000"/>
+                    </a:xfrm>
+                    <a:prstGeom prst="rect">
+                      <a:avLst/>
+                    </a:prstGeom>
+                  </pic:spPr>
+                </pic:pic>
+              </a:graphicData>
+            </a:graphic>
+          </wp:inline>
+        </w:drawing>
+      </w:r>
       <w:bookmarkStart w:id="0" w:name="_GoBack"/>
       <w:bookmarkEnd w:id="0"/>
-    </w:p>
-    <w:p>
-      <w:pPr>
-        <w:pStyle w:val="p1"/>
-      </w:pPr>
-    </w:p>
-    <w:p>
-      <w:pPr>
-        <w:pStyle w:val="p1"/>
-        <w:rPr>
-          <w:b/>
-          <w:sz w:val="24"/>
-          <w:szCs w:val="24"/>
-        </w:rPr>
-      </w:pPr>
-      <w:hyperlink r:id="rId7" w:history="1">
-        <w:r>
-          <w:rPr>
-            <w:rStyle w:val="Hyperlink"/>
-          </w:rPr>
-          <w:t>https://www.chegg.com/homework-help/questions-and-answers/r-812-draw-binary-tree-representation-following-arithmetic-expression-5-2-2-1-2-9-7-2-1-8-q9099365</w:t>
-        </w:r>
-      </w:hyperlink>
-    </w:p>
-    <w:p>
-      <w:pPr>
-        <w:pStyle w:val="p1"/>
-        <w:rPr>
-          <w:sz w:val="24"/>
-          <w:szCs w:val="24"/>
-        </w:rPr>
-      </w:pPr>
     </w:p>
     <w:p>
       <w:pPr>
@@ -381,6 +386,7 @@
           <w:sz w:val="24"/>
           <w:szCs w:val="24"/>
         </w:rPr>
+        <w:lastRenderedPageBreak/>
         <w:t>Give an O(n)-time algorithm for comp</w:t>
       </w:r>
       <w:r>
@@ -474,6 +480,60 @@
           <w:szCs w:val="24"/>
         </w:rPr>
       </w:pPr>
+    </w:p>
+    <w:p>
+      <w:pPr>
+        <w:pStyle w:val="p1"/>
+        <w:rPr>
+          <w:sz w:val="24"/>
+          <w:szCs w:val="24"/>
+        </w:rPr>
+      </w:pPr>
+    </w:p>
+    <w:p>
+      <w:pPr>
+        <w:pStyle w:val="p1"/>
+        <w:rPr>
+          <w:sz w:val="24"/>
+          <w:szCs w:val="24"/>
+        </w:rPr>
+      </w:pPr>
+    </w:p>
+    <w:p>
+      <w:pPr>
+        <w:pStyle w:val="p1"/>
+        <w:rPr>
+          <w:sz w:val="24"/>
+          <w:szCs w:val="24"/>
+        </w:rPr>
+      </w:pPr>
+    </w:p>
+    <w:p>
+      <w:pPr>
+        <w:pStyle w:val="p1"/>
+        <w:rPr>
+          <w:sz w:val="24"/>
+          <w:szCs w:val="24"/>
+        </w:rPr>
+      </w:pPr>
+    </w:p>
+    <w:p>
+      <w:pPr>
+        <w:pStyle w:val="p1"/>
+        <w:rPr>
+          <w:sz w:val="24"/>
+          <w:szCs w:val="24"/>
+        </w:rPr>
+      </w:pPr>
+    </w:p>
+    <w:p>
+      <w:pPr>
+        <w:pStyle w:val="p1"/>
+        <w:rPr>
+          <w:sz w:val="24"/>
+          <w:szCs w:val="24"/>
+        </w:rPr>
+      </w:pPr>
       <w:r>
         <w:rPr>
           <w:sz w:val="24"/>
@@ -575,7 +635,6 @@
           <w:sz w:val="24"/>
           <w:szCs w:val="24"/>
         </w:rPr>
-        <w:lastRenderedPageBreak/>
         <w:t xml:space="preserve">   </w:t>
       </w:r>
       <w:proofErr w:type="spellStart"/>

</xml_diff>